<commit_message>
agrego manual para OSV y especificaciones necesidades del area
</commit_message>
<xml_diff>
--- a/Detalle de necesidadas del area de desarrollos informaticos.docx
+++ b/Detalle de necesidadas del area de desarrollos informaticos.docx
@@ -35,6 +35,9 @@
     <w:p/>
     <w:p>
       <w:r>
+        <w:t>(Gonzalo derivo a que hablaramos con vanesa en la reunion por eso confeccionamos el siguiente informe)</w:t>
+      </w:r>
+      <w:r>
         <w:t>Atento a las nuevas y diversas necesidades que se plantean en la direccion y en la subsecretaria de seguridad vial, surge la posibilidad de generar un area nueva que se dediuqeue a la deteccion de problemas y posibilidades de mejoras, a abordar y dar solucion desde el desarrollo e implementacion de nuevas herramientas informativcas.</w:t>
       </w:r>
     </w:p>
@@ -183,21 +186,6 @@
         </w:numPr>
       </w:pPr>
       <w:r>
-        <w:t>Computadoras notebook (agregar espoecificaciones)</w:t>
-      </w:r>
-      <w:r>
-        <w:t xml:space="preserve"> (en comodato)</w:t>
-      </w:r>
-    </w:p>
-    <w:p>
-      <w:pPr>
-        <w:pStyle w:val="Prrafodelista"/>
-        <w:numPr>
-          <w:ilvl w:val="0"/>
-          <w:numId w:val="1"/>
-        </w:numPr>
-      </w:pPr>
-      <w:r>
         <w:t xml:space="preserve">Flexibilidad horaria </w:t>
       </w:r>
       <w:r>
@@ -216,71 +204,96 @@
         </w:numPr>
       </w:pPr>
       <w:r>
-        <w:t>Permisos de administracion de srvidor</w:t>
-      </w:r>
-    </w:p>
-    <w:p>
-      <w:r>
-        <w:t>Caracterisitcas del equipo y su metodologia de trabahjo:</w:t>
-      </w:r>
-    </w:p>
-    <w:p>
-      <w:pPr>
-        <w:pStyle w:val="Prrafodelista"/>
-        <w:numPr>
-          <w:ilvl w:val="0"/>
-          <w:numId w:val="1"/>
-        </w:numPr>
-      </w:pPr>
-      <w:r>
-        <w:t>Espacio virtual de trabajo (mails, guthub, dropbox, etc)</w:t>
-      </w:r>
-    </w:p>
-    <w:p>
-      <w:pPr>
-        <w:pStyle w:val="Prrafodelista"/>
-        <w:numPr>
-          <w:ilvl w:val="0"/>
-          <w:numId w:val="1"/>
-        </w:numPr>
-      </w:pPr>
-      <w:r>
-        <w:t>Estandares de desarrollo y documentacion IEEE1074</w:t>
-      </w:r>
-    </w:p>
-    <w:p>
-      <w:pPr>
-        <w:pStyle w:val="Prrafodelista"/>
-        <w:numPr>
-          <w:ilvl w:val="0"/>
-          <w:numId w:val="1"/>
-        </w:numPr>
-      </w:pPr>
-      <w:r>
-        <w:t>D</w:t>
-      </w:r>
-      <w:r>
-        <w:t>esa</w:t>
-      </w:r>
-      <w:r>
-        <w:t>rrollo colaborativo (GitHub)</w:t>
-      </w:r>
-    </w:p>
-    <w:p>
-      <w:pPr>
-        <w:pStyle w:val="Prrafodelista"/>
-        <w:numPr>
-          <w:ilvl w:val="0"/>
-          <w:numId w:val="1"/>
-        </w:numPr>
-      </w:pPr>
-      <w:r>
-        <w:t>Multiples roles a la hora de</w:t>
+        <w:t>Computadoras notebook:  Dell Inspiron 3467 (Procesador Intel Core i3-6006U. 6th Generación. 3M Cache hasta 2.0GHz, Memoria RAM 6GB DDR4 2400MHz (4GBx1+2GBx1), Disco Duro 1TB 5400 rpm, Ubuntu Linux, Pantalla 14.0" HD (1366 x 768) Truelife LED-Backlit, Display [NTCLCD] Óptico DVD+/-RW, Batería 4 Cell (40WHr) Removible, Video Intel HD Graphics 520, USB 3.0 (2), USB 2.0 (1), Auricular y micrófono, HDMI, RED, Webcam HD, Waves MaxxAudio, Wireless Intel 3165, Bluetooth 4.2) (</w:t>
+      </w:r>
+      <w:r>
+        <w:rPr>
+          <w:b/>
+        </w:rPr>
+        <w:t>en comodato</w:t>
+      </w:r>
+      <w:r>
+        <w:t>)</w:t>
       </w:r>
       <w:bookmarkStart w:id="0" w:name="_GoBack"/>
       <w:bookmarkEnd w:id="0"/>
-      <w:r>
-        <w:t>l desarrollo (lider de proyecto , analista funcional, programador, DBA (Data Base Adiminstrator)</w:t>
+    </w:p>
+    <w:p>
+      <w:pPr>
+        <w:pStyle w:val="Prrafodelista"/>
+        <w:numPr>
+          <w:ilvl w:val="0"/>
+          <w:numId w:val="1"/>
+        </w:numPr>
+      </w:pPr>
+      <w:r>
+        <w:t>Permisos de administracion de s</w:t>
+      </w:r>
+      <w:r>
+        <w:t>e</w:t>
+      </w:r>
+      <w:r>
+        <w:t>rvidor</w:t>
+      </w:r>
+    </w:p>
+    <w:p>
+      <w:r>
+        <w:t>Caracterisitcas del equipo y su metodologia de trabahjo:</w:t>
+      </w:r>
+    </w:p>
+    <w:p>
+      <w:pPr>
+        <w:pStyle w:val="Prrafodelista"/>
+        <w:numPr>
+          <w:ilvl w:val="0"/>
+          <w:numId w:val="1"/>
+        </w:numPr>
+      </w:pPr>
+      <w:r>
+        <w:lastRenderedPageBreak/>
+        <w:t>Espacio virtual de trabajo (mails, guthub, dropbox, etc)</w:t>
+      </w:r>
+    </w:p>
+    <w:p>
+      <w:pPr>
+        <w:pStyle w:val="Prrafodelista"/>
+        <w:numPr>
+          <w:ilvl w:val="0"/>
+          <w:numId w:val="1"/>
+        </w:numPr>
+      </w:pPr>
+      <w:r>
+        <w:t>Estandares de desarrollo y documentacion IEEE1074</w:t>
+      </w:r>
+    </w:p>
+    <w:p>
+      <w:pPr>
+        <w:pStyle w:val="Prrafodelista"/>
+        <w:numPr>
+          <w:ilvl w:val="0"/>
+          <w:numId w:val="1"/>
+        </w:numPr>
+      </w:pPr>
+      <w:r>
+        <w:t>D</w:t>
+      </w:r>
+      <w:r>
+        <w:t>esa</w:t>
+      </w:r>
+      <w:r>
+        <w:t>rrollo colaborativo (GitHub)</w:t>
+      </w:r>
+    </w:p>
+    <w:p>
+      <w:pPr>
+        <w:pStyle w:val="Prrafodelista"/>
+        <w:numPr>
+          <w:ilvl w:val="0"/>
+          <w:numId w:val="1"/>
+        </w:numPr>
+      </w:pPr>
+      <w:r>
+        <w:t>Multiples roles a la hora del desarrollo (lider de proyecto , analista funcional, programador, DBA (Data Base Adiminstrator)</w:t>
       </w:r>
       <w:r>
         <w:t>, Diseño Web</w:t>
@@ -311,7 +324,6 @@
         <w:rPr>
           <w:color w:val="FF0000"/>
         </w:rPr>
-        <w:lastRenderedPageBreak/>
         <w:t>Manejo de informacion sencible</w:t>
       </w:r>
     </w:p>

</xml_diff>